<commit_message>
Final Schematic and PCB
</commit_message>
<xml_diff>
--- a/Parts Lists and Links/Parts and Footprints per board.docx
+++ b/Parts Lists and Links/Parts and Footprints per board.docx
@@ -304,7 +304,7 @@
           </w:p>
           <w:p>
             <w:r>
-              <w:t>https://www.digikey.com/en/products/detail/te-connectivity-passive-product/CRGP2512F22K/8577339</w:t>
+              <w:t>https://www.digikey.com/en/products/detail/meritek/CR10223J/13406548</w:t>
             </w:r>
           </w:p>
         </w:tc>
@@ -322,7 +322,7 @@
             </w:r>
             <w:proofErr w:type="gramEnd"/>
             <w:r>
-              <w:t>_2512_6332Metric</w:t>
+              <w:t>_0805_2012Metric</w:t>
             </w:r>
           </w:p>
         </w:tc>
@@ -682,10 +682,28 @@
             </w:r>
           </w:p>
           <w:p>
-            <w:r>
-              <w:t>https://www.digikey.com/en/products/detail/panasonic-electronic-components/EEE-FK1C100R/765952</w:t>
-            </w:r>
-          </w:p>
+            <w:hyperlink r:id="rId4" w:history="1">
+              <w:r>
+                <w:rPr>
+                  <w:rStyle w:val="Hyperlink"/>
+                </w:rPr>
+                <w:t>https://www.digikey.com/en/products/detail/panasonic-electronic-components/EEE-FK1C1</w:t>
+              </w:r>
+              <w:r>
+                <w:rPr>
+                  <w:rStyle w:val="Hyperlink"/>
+                </w:rPr>
+                <w:t>0</w:t>
+              </w:r>
+              <w:r>
+                <w:rPr>
+                  <w:rStyle w:val="Hyperlink"/>
+                </w:rPr>
+                <w:t>0R/765952</w:t>
+              </w:r>
+            </w:hyperlink>
+          </w:p>
+          <w:p/>
         </w:tc>
         <w:tc>
           <w:tcPr>
@@ -1187,6 +1205,41 @@
       </w:tblBorders>
     </w:tblPr>
   </w:style>
+  <w:style w:type="character" w:styleId="Hyperlink">
+    <w:name w:val="Hyperlink"/>
+    <w:basedOn w:val="DefaultParagraphFont"/>
+    <w:uiPriority w:val="99"/>
+    <w:unhideWhenUsed/>
+    <w:rsid w:val="000F63A8"/>
+    <w:rPr>
+      <w:color w:val="0563C1" w:themeColor="hyperlink"/>
+      <w:u w:val="single"/>
+    </w:rPr>
+  </w:style>
+  <w:style w:type="character" w:styleId="UnresolvedMention">
+    <w:name w:val="Unresolved Mention"/>
+    <w:basedOn w:val="DefaultParagraphFont"/>
+    <w:uiPriority w:val="99"/>
+    <w:semiHidden/>
+    <w:unhideWhenUsed/>
+    <w:rsid w:val="000F63A8"/>
+    <w:rPr>
+      <w:color w:val="605E5C"/>
+      <w:shd w:val="clear" w:color="auto" w:fill="E1DFDD"/>
+    </w:rPr>
+  </w:style>
+  <w:style w:type="character" w:styleId="FollowedHyperlink">
+    <w:name w:val="FollowedHyperlink"/>
+    <w:basedOn w:val="DefaultParagraphFont"/>
+    <w:uiPriority w:val="99"/>
+    <w:semiHidden/>
+    <w:unhideWhenUsed/>
+    <w:rsid w:val="000F63A8"/>
+    <w:rPr>
+      <w:color w:val="954F72" w:themeColor="followedHyperlink"/>
+      <w:u w:val="single"/>
+    </w:rPr>
+  </w:style>
 </w:styles>
 </file>
 

</xml_diff>